<commit_message>
Update como restaurar base de datos.docx
</commit_message>
<xml_diff>
--- a/DBPaquete/como restaurar base de datos.docx
+++ b/DBPaquete/como restaurar base de datos.docx
@@ -52,13 +52,8 @@
       </w:r>
     </w:p>
     <w:p>
-      <w:proofErr w:type="spellStart"/>
       <w:r>
-        <w:t>2do</w:t>
-      </w:r>
-      <w:proofErr w:type="spellEnd"/>
-      <w:r>
-        <w:t xml:space="preserve"> </w:t>
+        <w:t xml:space="preserve">2do </w:t>
       </w:r>
       <w:proofErr w:type="spellStart"/>
       <w:r>
@@ -68,10 +63,13 @@
       <w:r>
         <w:t xml:space="preserve"> en el nombre de la base de datos creada</w:t>
       </w:r>
-      <w:bookmarkStart w:id="0" w:name="_GoBack"/>
-      <w:bookmarkEnd w:id="0"/>
     </w:p>
     <w:p>
+      <w:pPr>
+        <w:rPr>
+          <w:u w:val="single"/>
+        </w:rPr>
+      </w:pPr>
       <w:r>
         <w:rPr>
           <w:noProof/>
@@ -119,10 +117,10 @@
           <w:lang w:eastAsia="es-AR"/>
         </w:rPr>
         <w:drawing>
-          <wp:inline distT="0" distB="0" distL="0" distR="0" wp14:anchorId="223420CD" wp14:editId="5A145B69">
-            <wp:extent cx="5400040" cy="2675890"/>
-            <wp:effectExtent l="0" t="0" r="0" b="0"/>
-            <wp:docPr id="5" name="Imagen 5"/>
+          <wp:inline distT="0" distB="0" distL="0" distR="0" wp14:anchorId="0303B282" wp14:editId="7EFC9450">
+            <wp:extent cx="5400040" cy="2658110"/>
+            <wp:effectExtent l="0" t="0" r="0" b="8890"/>
+            <wp:docPr id="3" name="Imagen 3"/>
             <wp:cNvGraphicFramePr>
               <a:graphicFrameLocks xmlns:a="http://schemas.openxmlformats.org/drawingml/2006/main" noChangeAspect="1"/>
             </wp:cNvGraphicFramePr>
@@ -142,7 +140,7 @@
                   <pic:spPr>
                     <a:xfrm>
                       <a:off x="0" y="0"/>
-                      <a:ext cx="5400040" cy="2675890"/>
+                      <a:ext cx="5400040" cy="2658110"/>
                     </a:xfrm>
                     <a:prstGeom prst="rect">
                       <a:avLst/>
@@ -154,6 +152,100 @@
           </wp:inline>
         </w:drawing>
       </w:r>
+    </w:p>
+    <w:p>
+      <w:r>
+        <w:rPr>
+          <w:noProof/>
+          <w:lang w:eastAsia="es-AR"/>
+        </w:rPr>
+        <w:lastRenderedPageBreak/>
+        <w:drawing>
+          <wp:inline distT="0" distB="0" distL="0" distR="0" wp14:anchorId="5E3A5B00" wp14:editId="67CA2920">
+            <wp:extent cx="5400040" cy="1062355"/>
+            <wp:effectExtent l="0" t="0" r="0" b="4445"/>
+            <wp:docPr id="2" name="Imagen 2"/>
+            <wp:cNvGraphicFramePr>
+              <a:graphicFrameLocks xmlns:a="http://schemas.openxmlformats.org/drawingml/2006/main" noChangeAspect="1"/>
+            </wp:cNvGraphicFramePr>
+            <a:graphic xmlns:a="http://schemas.openxmlformats.org/drawingml/2006/main">
+              <a:graphicData uri="http://schemas.openxmlformats.org/drawingml/2006/picture">
+                <pic:pic xmlns:pic="http://schemas.openxmlformats.org/drawingml/2006/picture">
+                  <pic:nvPicPr>
+                    <pic:cNvPr id="1" name=""/>
+                    <pic:cNvPicPr/>
+                  </pic:nvPicPr>
+                  <pic:blipFill>
+                    <a:blip r:embed="rId7"/>
+                    <a:stretch>
+                      <a:fillRect/>
+                    </a:stretch>
+                  </pic:blipFill>
+                  <pic:spPr>
+                    <a:xfrm>
+                      <a:off x="0" y="0"/>
+                      <a:ext cx="5400040" cy="1062355"/>
+                    </a:xfrm>
+                    <a:prstGeom prst="rect">
+                      <a:avLst/>
+                    </a:prstGeom>
+                  </pic:spPr>
+                </pic:pic>
+              </a:graphicData>
+            </a:graphic>
+          </wp:inline>
+        </w:drawing>
+      </w:r>
+    </w:p>
+    <w:p>
+      <w:pPr>
+        <w:rPr>
+          <w:u w:val="single"/>
+        </w:rPr>
+      </w:pPr>
+      <w:r>
+        <w:rPr>
+          <w:noProof/>
+          <w:lang w:eastAsia="es-AR"/>
+        </w:rPr>
+        <w:drawing>
+          <wp:inline distT="0" distB="0" distL="0" distR="0" wp14:anchorId="4547AC74" wp14:editId="48055C03">
+            <wp:extent cx="5400040" cy="2559050"/>
+            <wp:effectExtent l="0" t="0" r="0" b="0"/>
+            <wp:docPr id="6" name="Imagen 6"/>
+            <wp:cNvGraphicFramePr>
+              <a:graphicFrameLocks xmlns:a="http://schemas.openxmlformats.org/drawingml/2006/main" noChangeAspect="1"/>
+            </wp:cNvGraphicFramePr>
+            <a:graphic xmlns:a="http://schemas.openxmlformats.org/drawingml/2006/main">
+              <a:graphicData uri="http://schemas.openxmlformats.org/drawingml/2006/picture">
+                <pic:pic xmlns:pic="http://schemas.openxmlformats.org/drawingml/2006/picture">
+                  <pic:nvPicPr>
+                    <pic:cNvPr id="1" name=""/>
+                    <pic:cNvPicPr/>
+                  </pic:nvPicPr>
+                  <pic:blipFill>
+                    <a:blip r:embed="rId8"/>
+                    <a:stretch>
+                      <a:fillRect/>
+                    </a:stretch>
+                  </pic:blipFill>
+                  <pic:spPr>
+                    <a:xfrm>
+                      <a:off x="0" y="0"/>
+                      <a:ext cx="5400040" cy="2559050"/>
+                    </a:xfrm>
+                    <a:prstGeom prst="rect">
+                      <a:avLst/>
+                    </a:prstGeom>
+                  </pic:spPr>
+                </pic:pic>
+              </a:graphicData>
+            </a:graphic>
+          </wp:inline>
+        </w:drawing>
+      </w:r>
+      <w:bookmarkStart w:id="0" w:name="_GoBack"/>
+      <w:bookmarkEnd w:id="0"/>
     </w:p>
     <w:sectPr>
       <w:pgSz w:w="11906" w:h="16838"/>

</xml_diff>